<commit_message>
Minor Changes: test docx highlighting
Contains some basic boilerplate for highlighting of contents within a word document.
</commit_message>
<xml_diff>
--- a/Inputs/debug.docx
+++ b/Inputs/debug.docx
@@ -4,10 +4,32 @@
   <w:body>
     <w:p>
       <w:r>
-        <w:t>Hi, this is Ritesh and there aren't contractions in this text.</w:t>
+        <w:t>Hi, this is Ritesh</w:t>
+      </w:r>
+      <w:r>
+        <w:t>.</w:t>
       </w:r>
       <w:bookmarkStart w:id="0" w:name="_GoBack"/>
       <w:bookmarkEnd w:id="0"/>
+      <w:r>
+        <w:t xml:space="preserve"> and there aren't contractions in this </w:t>
+      </w:r>
+      <w:r>
+        <w:t xml:space="preserve">target </w:t>
+      </w:r>
+      <w:r>
+        <w:t>text.</w:t>
+      </w:r>
+      <w:r>
+        <w:t xml:space="preserve"> This is my first paragraph. </w:t>
+      </w:r>
+    </w:p>
+    <w:p/>
+    <w:p/>
+    <w:p>
+      <w:r>
+        <w:t>This is my second paragraph. Target target is here.</w:t>
+      </w:r>
     </w:p>
     <w:sectPr>
       <w:pgSz w:w="11906" w:h="16838"/>

</xml_diff>